<commit_message>
Added a new arena, Added audio visualizer, Added Phases, Just working on adding 6 more attack patterns
</commit_message>
<xml_diff>
--- a/DevLog.docx
+++ b/DevLog.docx
@@ -21,6 +21,9 @@
     </w:p>
     <w:p>
       <w:r>
+        <w:rPr>
+          <w:noProof/>
+        </w:rPr>
         <w:drawing>
           <wp:inline distT="0" distB="0" distL="0" distR="0" wp14:anchorId="73793256" wp14:editId="32E1826A">
             <wp:extent cx="5731510" cy="2553970"/>
@@ -74,6 +77,9 @@
     </w:p>
     <w:p>
       <w:r>
+        <w:rPr>
+          <w:noProof/>
+        </w:rPr>
         <w:drawing>
           <wp:inline distT="0" distB="0" distL="0" distR="0" wp14:anchorId="3713D8A5" wp14:editId="5FA8E718">
             <wp:extent cx="5731510" cy="2531110"/>
@@ -117,16 +123,61 @@
       </w:r>
     </w:p>
     <w:p>
+      <w:r>
+        <w:rPr>
+          <w:noProof/>
+        </w:rPr>
+        <w:lastRenderedPageBreak/>
+        <w:drawing>
+          <wp:inline distT="0" distB="0" distL="0" distR="0" wp14:anchorId="6582955A" wp14:editId="5AD11119">
+            <wp:extent cx="5731510" cy="3223895"/>
+            <wp:effectExtent l="0" t="0" r="2540" b="0"/>
+            <wp:docPr id="13" name="Picture 13" descr="Graphical user interface, application&#10;&#10;Description automatically generated"/>
+            <wp:cNvGraphicFramePr>
+              <a:graphicFrameLocks xmlns:a="http://schemas.openxmlformats.org/drawingml/2006/main" noChangeAspect="1"/>
+            </wp:cNvGraphicFramePr>
+            <a:graphic xmlns:a="http://schemas.openxmlformats.org/drawingml/2006/main">
+              <a:graphicData uri="http://schemas.openxmlformats.org/drawingml/2006/picture">
+                <pic:pic xmlns:pic="http://schemas.openxmlformats.org/drawingml/2006/picture">
+                  <pic:nvPicPr>
+                    <pic:cNvPr id="13" name="Picture 13" descr="Graphical user interface, application&#10;&#10;Description automatically generated"/>
+                    <pic:cNvPicPr/>
+                  </pic:nvPicPr>
+                  <pic:blipFill>
+                    <a:blip r:embed="rId6"/>
+                    <a:stretch>
+                      <a:fillRect/>
+                    </a:stretch>
+                  </pic:blipFill>
+                  <pic:spPr>
+                    <a:xfrm>
+                      <a:off x="0" y="0"/>
+                      <a:ext cx="5731510" cy="3223895"/>
+                    </a:xfrm>
+                    <a:prstGeom prst="rect">
+                      <a:avLst/>
+                    </a:prstGeom>
+                  </pic:spPr>
+                </pic:pic>
+              </a:graphicData>
+            </a:graphic>
+          </wp:inline>
+        </w:drawing>
+      </w:r>
+    </w:p>
+    <w:p>
       <w:pPr>
         <w:pStyle w:val="Heading1"/>
       </w:pPr>
       <w:r>
-        <w:lastRenderedPageBreak/>
         <w:t>Playtest 1:</w:t>
       </w:r>
     </w:p>
     <w:p>
       <w:r>
+        <w:rPr>
+          <w:noProof/>
+        </w:rPr>
         <w:drawing>
           <wp:inline distT="0" distB="0" distL="0" distR="0" wp14:anchorId="2FC04C37" wp14:editId="1A0A7698">
             <wp:extent cx="5731510" cy="2202815"/>
@@ -143,7 +194,7 @@
                     <pic:cNvPicPr/>
                   </pic:nvPicPr>
                   <pic:blipFill>
-                    <a:blip r:embed="rId6"/>
+                    <a:blip r:embed="rId7"/>
                     <a:stretch>
                       <a:fillRect/>
                     </a:stretch>
@@ -166,6 +217,10 @@
     </w:p>
     <w:p>
       <w:r>
+        <w:rPr>
+          <w:noProof/>
+        </w:rPr>
+        <w:lastRenderedPageBreak/>
         <w:drawing>
           <wp:inline distT="0" distB="0" distL="0" distR="0" wp14:anchorId="0663934D" wp14:editId="04AE79AF">
             <wp:extent cx="5731510" cy="3599180"/>
@@ -182,7 +237,7 @@
                     <pic:cNvPicPr/>
                   </pic:nvPicPr>
                   <pic:blipFill>
-                    <a:blip r:embed="rId7"/>
+                    <a:blip r:embed="rId8"/>
                     <a:stretch>
                       <a:fillRect/>
                     </a:stretch>
@@ -205,7 +260,9 @@
     </w:p>
     <w:p>
       <w:r>
-        <w:lastRenderedPageBreak/>
+        <w:rPr>
+          <w:noProof/>
+        </w:rPr>
         <w:drawing>
           <wp:inline distT="0" distB="0" distL="0" distR="0" wp14:anchorId="33B50DFD" wp14:editId="7B0572AF">
             <wp:extent cx="5731510" cy="3660140"/>
@@ -222,7 +279,7 @@
                     <pic:cNvPicPr/>
                   </pic:nvPicPr>
                   <pic:blipFill>
-                    <a:blip r:embed="rId8"/>
+                    <a:blip r:embed="rId9"/>
                     <a:stretch>
                       <a:fillRect/>
                     </a:stretch>
@@ -248,6 +305,7 @@
         <w:rPr>
           <w:noProof/>
         </w:rPr>
+        <w:lastRenderedPageBreak/>
         <w:drawing>
           <wp:inline distT="0" distB="0" distL="0" distR="0" wp14:anchorId="5004A847" wp14:editId="00D1980C">
             <wp:extent cx="5731510" cy="2411730"/>
@@ -261,62 +319,6 @@
                 <pic:pic xmlns:pic="http://schemas.openxmlformats.org/drawingml/2006/picture">
                   <pic:nvPicPr>
                     <pic:cNvPr id="4" name="Picture 4" descr="Chart, pie chart&#10;&#10;Description automatically generated"/>
-                    <pic:cNvPicPr>
-                      <a:picLocks noChangeAspect="1" noChangeArrowheads="1"/>
-                    </pic:cNvPicPr>
-                  </pic:nvPicPr>
-                  <pic:blipFill>
-                    <a:blip r:embed="rId9" cstate="print">
-                      <a:extLst>
-                        <a:ext uri="{28A0092B-C50C-407E-A947-70E740481C1C}">
-                          <a14:useLocalDpi xmlns:a14="http://schemas.microsoft.com/office/drawing/2010/main" val="0"/>
-                        </a:ext>
-                      </a:extLst>
-                    </a:blip>
-                    <a:srcRect/>
-                    <a:stretch>
-                      <a:fillRect/>
-                    </a:stretch>
-                  </pic:blipFill>
-                  <pic:spPr bwMode="auto">
-                    <a:xfrm>
-                      <a:off x="0" y="0"/>
-                      <a:ext cx="5731510" cy="2411730"/>
-                    </a:xfrm>
-                    <a:prstGeom prst="rect">
-                      <a:avLst/>
-                    </a:prstGeom>
-                    <a:noFill/>
-                    <a:ln>
-                      <a:noFill/>
-                    </a:ln>
-                  </pic:spPr>
-                </pic:pic>
-              </a:graphicData>
-            </a:graphic>
-          </wp:inline>
-        </w:drawing>
-      </w:r>
-    </w:p>
-    <w:p>
-      <w:r>
-        <w:rPr>
-          <w:noProof/>
-        </w:rPr>
-        <w:lastRenderedPageBreak/>
-        <w:drawing>
-          <wp:inline distT="0" distB="0" distL="0" distR="0" wp14:anchorId="0B9CEFE8" wp14:editId="407EF2FB">
-            <wp:extent cx="5731510" cy="2411730"/>
-            <wp:effectExtent l="0" t="0" r="2540" b="7620"/>
-            <wp:docPr id="5" name="Picture 5" descr="Chart, pie chart&#10;&#10;Description automatically generated"/>
-            <wp:cNvGraphicFramePr>
-              <a:graphicFrameLocks xmlns:a="http://schemas.openxmlformats.org/drawingml/2006/main" noChangeAspect="1"/>
-            </wp:cNvGraphicFramePr>
-            <a:graphic xmlns:a="http://schemas.openxmlformats.org/drawingml/2006/main">
-              <a:graphicData uri="http://schemas.openxmlformats.org/drawingml/2006/picture">
-                <pic:pic xmlns:pic="http://schemas.openxmlformats.org/drawingml/2006/picture">
-                  <pic:nvPicPr>
-                    <pic:cNvPr id="5" name="Picture 5" descr="Chart, pie chart&#10;&#10;Description automatically generated"/>
                     <pic:cNvPicPr>
                       <a:picLocks noChangeAspect="1" noChangeArrowheads="1"/>
                     </pic:cNvPicPr>
@@ -353,18 +355,17 @@
           </wp:inline>
         </w:drawing>
       </w:r>
-      <w:r>
-        <w:tab/>
-      </w:r>
+    </w:p>
+    <w:p>
       <w:r>
         <w:rPr>
           <w:noProof/>
         </w:rPr>
         <w:drawing>
-          <wp:inline distT="0" distB="0" distL="0" distR="0" wp14:anchorId="054CAD42" wp14:editId="485A4749">
+          <wp:inline distT="0" distB="0" distL="0" distR="0" wp14:anchorId="0B9CEFE8" wp14:editId="407EF2FB">
             <wp:extent cx="5731510" cy="2411730"/>
             <wp:effectExtent l="0" t="0" r="2540" b="7620"/>
-            <wp:docPr id="6" name="Picture 6" descr="Chart, pie chart&#10;&#10;Description automatically generated"/>
+            <wp:docPr id="5" name="Picture 5" descr="Chart, pie chart&#10;&#10;Description automatically generated"/>
             <wp:cNvGraphicFramePr>
               <a:graphicFrameLocks xmlns:a="http://schemas.openxmlformats.org/drawingml/2006/main" noChangeAspect="1"/>
             </wp:cNvGraphicFramePr>
@@ -372,7 +373,7 @@
               <a:graphicData uri="http://schemas.openxmlformats.org/drawingml/2006/picture">
                 <pic:pic xmlns:pic="http://schemas.openxmlformats.org/drawingml/2006/picture">
                   <pic:nvPicPr>
-                    <pic:cNvPr id="6" name="Picture 6" descr="Chart, pie chart&#10;&#10;Description automatically generated"/>
+                    <pic:cNvPr id="5" name="Picture 5" descr="Chart, pie chart&#10;&#10;Description automatically generated"/>
                     <pic:cNvPicPr>
                       <a:picLocks noChangeAspect="1" noChangeArrowheads="1"/>
                     </pic:cNvPicPr>
@@ -409,17 +410,18 @@
           </wp:inline>
         </w:drawing>
       </w:r>
-    </w:p>
-    <w:p>
+      <w:r>
+        <w:tab/>
+      </w:r>
       <w:r>
         <w:rPr>
           <w:noProof/>
         </w:rPr>
         <w:drawing>
-          <wp:inline distT="0" distB="0" distL="0" distR="0" wp14:anchorId="79360119" wp14:editId="7556A19E">
+          <wp:inline distT="0" distB="0" distL="0" distR="0" wp14:anchorId="054CAD42" wp14:editId="485A4749">
             <wp:extent cx="5731510" cy="2411730"/>
             <wp:effectExtent l="0" t="0" r="2540" b="7620"/>
-            <wp:docPr id="7" name="Picture 7" descr="Chart, pie chart&#10;&#10;Description automatically generated"/>
+            <wp:docPr id="6" name="Picture 6" descr="Chart, pie chart&#10;&#10;Description automatically generated"/>
             <wp:cNvGraphicFramePr>
               <a:graphicFrameLocks xmlns:a="http://schemas.openxmlformats.org/drawingml/2006/main" noChangeAspect="1"/>
             </wp:cNvGraphicFramePr>
@@ -427,7 +429,7 @@
               <a:graphicData uri="http://schemas.openxmlformats.org/drawingml/2006/picture">
                 <pic:pic xmlns:pic="http://schemas.openxmlformats.org/drawingml/2006/picture">
                   <pic:nvPicPr>
-                    <pic:cNvPr id="7" name="Picture 7" descr="Chart, pie chart&#10;&#10;Description automatically generated"/>
+                    <pic:cNvPr id="6" name="Picture 6" descr="Chart, pie chart&#10;&#10;Description automatically generated"/>
                     <pic:cNvPicPr>
                       <a:picLocks noChangeAspect="1" noChangeArrowheads="1"/>
                     </pic:cNvPicPr>
@@ -467,7 +469,65 @@
     </w:p>
     <w:p>
       <w:r>
+        <w:rPr>
+          <w:noProof/>
+        </w:rPr>
         <w:lastRenderedPageBreak/>
+        <w:drawing>
+          <wp:inline distT="0" distB="0" distL="0" distR="0" wp14:anchorId="79360119" wp14:editId="7556A19E">
+            <wp:extent cx="5731510" cy="2411730"/>
+            <wp:effectExtent l="0" t="0" r="2540" b="7620"/>
+            <wp:docPr id="7" name="Picture 7" descr="Chart, pie chart&#10;&#10;Description automatically generated"/>
+            <wp:cNvGraphicFramePr>
+              <a:graphicFrameLocks xmlns:a="http://schemas.openxmlformats.org/drawingml/2006/main" noChangeAspect="1"/>
+            </wp:cNvGraphicFramePr>
+            <a:graphic xmlns:a="http://schemas.openxmlformats.org/drawingml/2006/main">
+              <a:graphicData uri="http://schemas.openxmlformats.org/drawingml/2006/picture">
+                <pic:pic xmlns:pic="http://schemas.openxmlformats.org/drawingml/2006/picture">
+                  <pic:nvPicPr>
+                    <pic:cNvPr id="7" name="Picture 7" descr="Chart, pie chart&#10;&#10;Description automatically generated"/>
+                    <pic:cNvPicPr>
+                      <a:picLocks noChangeAspect="1" noChangeArrowheads="1"/>
+                    </pic:cNvPicPr>
+                  </pic:nvPicPr>
+                  <pic:blipFill>
+                    <a:blip r:embed="rId13" cstate="print">
+                      <a:extLst>
+                        <a:ext uri="{28A0092B-C50C-407E-A947-70E740481C1C}">
+                          <a14:useLocalDpi xmlns:a14="http://schemas.microsoft.com/office/drawing/2010/main" val="0"/>
+                        </a:ext>
+                      </a:extLst>
+                    </a:blip>
+                    <a:srcRect/>
+                    <a:stretch>
+                      <a:fillRect/>
+                    </a:stretch>
+                  </pic:blipFill>
+                  <pic:spPr bwMode="auto">
+                    <a:xfrm>
+                      <a:off x="0" y="0"/>
+                      <a:ext cx="5731510" cy="2411730"/>
+                    </a:xfrm>
+                    <a:prstGeom prst="rect">
+                      <a:avLst/>
+                    </a:prstGeom>
+                    <a:noFill/>
+                    <a:ln>
+                      <a:noFill/>
+                    </a:ln>
+                  </pic:spPr>
+                </pic:pic>
+              </a:graphicData>
+            </a:graphic>
+          </wp:inline>
+        </w:drawing>
+      </w:r>
+    </w:p>
+    <w:p>
+      <w:r>
+        <w:rPr>
+          <w:noProof/>
+        </w:rPr>
         <w:drawing>
           <wp:inline distT="0" distB="0" distL="0" distR="0" wp14:anchorId="45800E78" wp14:editId="63EC6927">
             <wp:extent cx="5731510" cy="3354705"/>
@@ -484,7 +544,7 @@
                     <pic:cNvPicPr/>
                   </pic:nvPicPr>
                   <pic:blipFill>
-                    <a:blip r:embed="rId13"/>
+                    <a:blip r:embed="rId14"/>
                     <a:stretch>
                       <a:fillRect/>
                     </a:stretch>
@@ -507,6 +567,10 @@
     </w:p>
     <w:p>
       <w:r>
+        <w:rPr>
+          <w:noProof/>
+        </w:rPr>
+        <w:lastRenderedPageBreak/>
         <w:drawing>
           <wp:inline distT="0" distB="0" distL="0" distR="0" wp14:anchorId="3C5F9493" wp14:editId="18D98151">
             <wp:extent cx="5731510" cy="3822700"/>
@@ -523,7 +587,7 @@
                     <pic:cNvPicPr/>
                   </pic:nvPicPr>
                   <pic:blipFill>
-                    <a:blip r:embed="rId14"/>
+                    <a:blip r:embed="rId15"/>
                     <a:stretch>
                       <a:fillRect/>
                     </a:stretch>
@@ -555,6 +619,9 @@
     </w:p>
     <w:p>
       <w:r>
+        <w:rPr>
+          <w:noProof/>
+        </w:rPr>
         <w:drawing>
           <wp:inline distT="0" distB="0" distL="0" distR="0" wp14:anchorId="1BD259AB" wp14:editId="6FC6BE8C">
             <wp:extent cx="5340624" cy="4692891"/>
@@ -571,7 +638,7 @@
                     <pic:cNvPicPr/>
                   </pic:nvPicPr>
                   <pic:blipFill>
-                    <a:blip r:embed="rId15"/>
+                    <a:blip r:embed="rId16"/>
                     <a:stretch>
                       <a:fillRect/>
                     </a:stretch>

</xml_diff>

<commit_message>
Just added to DevLog
</commit_message>
<xml_diff>
--- a/DevLog.docx
+++ b/DevLog.docx
@@ -647,6 +647,56 @@
                     <a:xfrm>
                       <a:off x="0" y="0"/>
                       <a:ext cx="5340624" cy="4692891"/>
+                    </a:xfrm>
+                    <a:prstGeom prst="rect">
+                      <a:avLst/>
+                    </a:prstGeom>
+                  </pic:spPr>
+                </pic:pic>
+              </a:graphicData>
+            </a:graphic>
+          </wp:inline>
+        </w:drawing>
+      </w:r>
+    </w:p>
+    <w:p>
+      <w:pPr>
+        <w:pStyle w:val="Heading1"/>
+      </w:pPr>
+      <w:r>
+        <w:t>Tweaks 1:</w:t>
+      </w:r>
+    </w:p>
+    <w:p>
+      <w:r>
+        <w:rPr>
+          <w:noProof/>
+        </w:rPr>
+        <w:drawing>
+          <wp:inline distT="0" distB="0" distL="0" distR="0" wp14:anchorId="354AC466" wp14:editId="30C352CB">
+            <wp:extent cx="5731510" cy="3223895"/>
+            <wp:effectExtent l="0" t="0" r="2540" b="0"/>
+            <wp:docPr id="14" name="Picture 14" descr="A screenshot of a computer&#10;&#10;Description automatically generated with medium confidence"/>
+            <wp:cNvGraphicFramePr>
+              <a:graphicFrameLocks xmlns:a="http://schemas.openxmlformats.org/drawingml/2006/main" noChangeAspect="1"/>
+            </wp:cNvGraphicFramePr>
+            <a:graphic xmlns:a="http://schemas.openxmlformats.org/drawingml/2006/main">
+              <a:graphicData uri="http://schemas.openxmlformats.org/drawingml/2006/picture">
+                <pic:pic xmlns:pic="http://schemas.openxmlformats.org/drawingml/2006/picture">
+                  <pic:nvPicPr>
+                    <pic:cNvPr id="14" name="Picture 14" descr="A screenshot of a computer&#10;&#10;Description automatically generated with medium confidence"/>
+                    <pic:cNvPicPr/>
+                  </pic:nvPicPr>
+                  <pic:blipFill>
+                    <a:blip r:embed="rId17"/>
+                    <a:stretch>
+                      <a:fillRect/>
+                    </a:stretch>
+                  </pic:blipFill>
+                  <pic:spPr>
+                    <a:xfrm>
+                      <a:off x="0" y="0"/>
+                      <a:ext cx="5731510" cy="3223895"/>
                     </a:xfrm>
                     <a:prstGeom prst="rect">
                       <a:avLst/>

</xml_diff>